<commit_message>
Attempt #1 at Pass Task 2.2
Can say complete, but need some tweaking here and there.
</commit_message>
<xml_diff>
--- a/Week 2/resources week2 2020/Question 2 - Answers.docx
+++ b/Week 2/resources week2 2020/Question 2 - Answers.docx
@@ -1,6 +1,6 @@
 
 <file path=word/document.xml><?xml version="1.0" encoding="utf-8"?>
-<w:document xmlns:wpc="http://schemas.microsoft.com/office/word/2010/wordprocessingCanvas" xmlns:cx="http://schemas.microsoft.com/office/drawing/2014/chartex" xmlns:cx1="http://schemas.microsoft.com/office/drawing/2015/9/8/chartex" xmlns:mc="http://schemas.openxmlformats.org/markup-compatibility/2006" xmlns:o="urn:schemas-microsoft-com:office:office" xmlns:r="http://schemas.openxmlformats.org/officeDocument/2006/relationships" xmlns:m="http://schemas.openxmlformats.org/officeDocument/2006/math" xmlns:v="urn:schemas-microsoft-com:vml" xmlns:wp14="http://schemas.microsoft.com/office/word/2010/wordprocessingDrawing" xmlns:wp="http://schemas.openxmlformats.org/drawingml/2006/wordprocessingDrawing" xmlns:w10="urn:schemas-microsoft-com:office:word" xmlns:w="http://schemas.openxmlformats.org/wordprocessingml/2006/main" xmlns:w14="http://schemas.microsoft.com/office/word/2010/wordml" xmlns:w15="http://schemas.microsoft.com/office/word/2012/wordml" xmlns:w16se="http://schemas.microsoft.com/office/word/2015/wordml/symex" xmlns:wpg="http://schemas.microsoft.com/office/word/2010/wordprocessingGroup" xmlns:wpi="http://schemas.microsoft.com/office/word/2010/wordprocessingInk" xmlns:wne="http://schemas.microsoft.com/office/word/2006/wordml" xmlns:wps="http://schemas.microsoft.com/office/word/2010/wordprocessingShape" mc:Ignorable="w14 w15 w16se wp14">
+<w:document xmlns:wpc="http://schemas.microsoft.com/office/word/2010/wordprocessingCanvas" xmlns:cx="http://schemas.microsoft.com/office/drawing/2014/chartex" xmlns:cx1="http://schemas.microsoft.com/office/drawing/2015/9/8/chartex" xmlns:cx2="http://schemas.microsoft.com/office/drawing/2015/10/21/chartex" xmlns:cx3="http://schemas.microsoft.com/office/drawing/2016/5/9/chartex" xmlns:cx4="http://schemas.microsoft.com/office/drawing/2016/5/10/chartex" xmlns:cx5="http://schemas.microsoft.com/office/drawing/2016/5/11/chartex" xmlns:cx6="http://schemas.microsoft.com/office/drawing/2016/5/12/chartex" xmlns:cx7="http://schemas.microsoft.com/office/drawing/2016/5/13/chartex" xmlns:cx8="http://schemas.microsoft.com/office/drawing/2016/5/14/chartex" xmlns:mc="http://schemas.openxmlformats.org/markup-compatibility/2006" xmlns:aink="http://schemas.microsoft.com/office/drawing/2016/ink" xmlns:am3d="http://schemas.microsoft.com/office/drawing/2017/model3d" xmlns:o="urn:schemas-microsoft-com:office:office" xmlns:r="http://schemas.openxmlformats.org/officeDocument/2006/relationships" xmlns:m="http://schemas.openxmlformats.org/officeDocument/2006/math" xmlns:v="urn:schemas-microsoft-com:vml" xmlns:wp14="http://schemas.microsoft.com/office/word/2010/wordprocessingDrawing" xmlns:wp="http://schemas.openxmlformats.org/drawingml/2006/wordprocessingDrawing" xmlns:w10="urn:schemas-microsoft-com:office:word" xmlns:w="http://schemas.openxmlformats.org/wordprocessingml/2006/main" xmlns:w14="http://schemas.microsoft.com/office/word/2010/wordml" xmlns:w15="http://schemas.microsoft.com/office/word/2012/wordml" xmlns:w16cid="http://schemas.microsoft.com/office/word/2016/wordml/cid" xmlns:w16se="http://schemas.microsoft.com/office/word/2015/wordml/symex" xmlns:wpg="http://schemas.microsoft.com/office/word/2010/wordprocessingGroup" xmlns:wpi="http://schemas.microsoft.com/office/word/2010/wordprocessingInk" xmlns:wne="http://schemas.microsoft.com/office/word/2006/wordml" xmlns:wps="http://schemas.microsoft.com/office/word/2010/wordprocessingShape" mc:Ignorable="w14 w15 w16se w16cid wp14">
   <w:body>
     <w:p>
       <w:pPr>
@@ -36,6 +36,9 @@
       <w:r>
         <w:t xml:space="preserve">Name: </w:t>
       </w:r>
+      <w:r>
+        <w:t>Jason Ang Chia Wuen</w:t>
+      </w:r>
     </w:p>
     <w:p>
       <w:pPr>
@@ -44,6 +47,11 @@
       <w:r>
         <w:t xml:space="preserve">Student ID: </w:t>
       </w:r>
+      <w:r>
+        <w:t>100087252</w:t>
+      </w:r>
+      <w:bookmarkStart w:id="0" w:name="_GoBack"/>
+      <w:bookmarkEnd w:id="0"/>
     </w:p>
     <w:p>
       <w:pPr>
@@ -97,8 +105,6 @@
         <w:ind w:firstLine="284"/>
         <w:jc w:val="both"/>
       </w:pPr>
-      <w:bookmarkStart w:id="0" w:name="_GoBack"/>
-      <w:bookmarkEnd w:id="0"/>
     </w:p>
     <w:p>
       <w:pPr>
@@ -324,35 +330,22 @@
         <w:t xml:space="preserve">in your calculator </w:t>
       </w:r>
       <w:r>
-        <w:t xml:space="preserve">using the </w:t>
-      </w:r>
-      <w:proofErr w:type="spellStart"/>
-      <w:r>
-        <w:t>row.column</w:t>
-      </w:r>
-      <w:proofErr w:type="spellEnd"/>
-      <w:r>
-        <w:t xml:space="preserve"> numbering format.</w:t>
-      </w:r>
-    </w:p>
-    <w:p>
-      <w:pPr>
-        <w:jc w:val="both"/>
-      </w:pPr>
-    </w:p>
-    <w:p>
-      <w:pPr>
-        <w:ind w:firstLine="284"/>
-        <w:jc w:val="both"/>
-      </w:pPr>
-      <w:r>
-        <w:t xml:space="preserve">It is done / not </w:t>
-      </w:r>
-      <w:proofErr w:type="gramStart"/>
-      <w:r>
-        <w:t>done  …</w:t>
-      </w:r>
-      <w:proofErr w:type="gramEnd"/>
+        <w:t>using the row.column numbering format.</w:t>
+      </w:r>
+    </w:p>
+    <w:p>
+      <w:pPr>
+        <w:jc w:val="both"/>
+      </w:pPr>
+    </w:p>
+    <w:p>
+      <w:pPr>
+        <w:ind w:firstLine="284"/>
+        <w:jc w:val="both"/>
+      </w:pPr>
+      <w:r>
+        <w:t>It is done / not done  …</w:t>
+      </w:r>
     </w:p>
     <w:sectPr>
       <w:pgSz w:w="11900" w:h="16840"/>
@@ -365,7 +358,7 @@
 </file>
 
 <file path=word/numbering.xml><?xml version="1.0" encoding="utf-8"?>
-<w:numbering xmlns:wpc="http://schemas.microsoft.com/office/word/2010/wordprocessingCanvas" xmlns:cx="http://schemas.microsoft.com/office/drawing/2014/chartex" xmlns:cx1="http://schemas.microsoft.com/office/drawing/2015/9/8/chartex" xmlns:mc="http://schemas.openxmlformats.org/markup-compatibility/2006" xmlns:o="urn:schemas-microsoft-com:office:office" xmlns:r="http://schemas.openxmlformats.org/officeDocument/2006/relationships" xmlns:m="http://schemas.openxmlformats.org/officeDocument/2006/math" xmlns:v="urn:schemas-microsoft-com:vml" xmlns:wp14="http://schemas.microsoft.com/office/word/2010/wordprocessingDrawing" xmlns:wp="http://schemas.openxmlformats.org/drawingml/2006/wordprocessingDrawing" xmlns:w10="urn:schemas-microsoft-com:office:word" xmlns:w="http://schemas.openxmlformats.org/wordprocessingml/2006/main" xmlns:w14="http://schemas.microsoft.com/office/word/2010/wordml" xmlns:w15="http://schemas.microsoft.com/office/word/2012/wordml" xmlns:w16se="http://schemas.microsoft.com/office/word/2015/wordml/symex" xmlns:wpg="http://schemas.microsoft.com/office/word/2010/wordprocessingGroup" xmlns:wpi="http://schemas.microsoft.com/office/word/2010/wordprocessingInk" xmlns:wne="http://schemas.microsoft.com/office/word/2006/wordml" xmlns:wps="http://schemas.microsoft.com/office/word/2010/wordprocessingShape" mc:Ignorable="w14 w15 w16se wp14">
+<w:numbering xmlns:wpc="http://schemas.microsoft.com/office/word/2010/wordprocessingCanvas" xmlns:cx="http://schemas.microsoft.com/office/drawing/2014/chartex" xmlns:cx1="http://schemas.microsoft.com/office/drawing/2015/9/8/chartex" xmlns:cx2="http://schemas.microsoft.com/office/drawing/2015/10/21/chartex" xmlns:cx3="http://schemas.microsoft.com/office/drawing/2016/5/9/chartex" xmlns:cx4="http://schemas.microsoft.com/office/drawing/2016/5/10/chartex" xmlns:cx5="http://schemas.microsoft.com/office/drawing/2016/5/11/chartex" xmlns:cx6="http://schemas.microsoft.com/office/drawing/2016/5/12/chartex" xmlns:cx7="http://schemas.microsoft.com/office/drawing/2016/5/13/chartex" xmlns:cx8="http://schemas.microsoft.com/office/drawing/2016/5/14/chartex" xmlns:mc="http://schemas.openxmlformats.org/markup-compatibility/2006" xmlns:aink="http://schemas.microsoft.com/office/drawing/2016/ink" xmlns:am3d="http://schemas.microsoft.com/office/drawing/2017/model3d" xmlns:o="urn:schemas-microsoft-com:office:office" xmlns:r="http://schemas.openxmlformats.org/officeDocument/2006/relationships" xmlns:m="http://schemas.openxmlformats.org/officeDocument/2006/math" xmlns:v="urn:schemas-microsoft-com:vml" xmlns:wp14="http://schemas.microsoft.com/office/word/2010/wordprocessingDrawing" xmlns:wp="http://schemas.openxmlformats.org/drawingml/2006/wordprocessingDrawing" xmlns:w10="urn:schemas-microsoft-com:office:word" xmlns:w="http://schemas.openxmlformats.org/wordprocessingml/2006/main" xmlns:w14="http://schemas.microsoft.com/office/word/2010/wordml" xmlns:w15="http://schemas.microsoft.com/office/word/2012/wordml" xmlns:w16cid="http://schemas.microsoft.com/office/word/2016/wordml/cid" xmlns:w16se="http://schemas.microsoft.com/office/word/2015/wordml/symex" xmlns:wpg="http://schemas.microsoft.com/office/word/2010/wordprocessingGroup" xmlns:wpi="http://schemas.microsoft.com/office/word/2010/wordprocessingInk" xmlns:wne="http://schemas.microsoft.com/office/word/2006/wordml" xmlns:wps="http://schemas.microsoft.com/office/word/2010/wordprocessingShape" mc:Ignorable="w14 w15 w16se w16cid wp14">
   <w:abstractNum w:abstractNumId="0" w15:restartNumberingAfterBreak="0">
     <w:nsid w:val="47C503D0"/>
     <w:multiLevelType w:val="hybridMultilevel"/>
@@ -670,7 +663,7 @@
 </file>
 
 <file path=word/styles.xml><?xml version="1.0" encoding="utf-8"?>
-<w:styles xmlns:mc="http://schemas.openxmlformats.org/markup-compatibility/2006" xmlns:r="http://schemas.openxmlformats.org/officeDocument/2006/relationships" xmlns:w="http://schemas.openxmlformats.org/wordprocessingml/2006/main" xmlns:w14="http://schemas.microsoft.com/office/word/2010/wordml" xmlns:w15="http://schemas.microsoft.com/office/word/2012/wordml" xmlns:w16se="http://schemas.microsoft.com/office/word/2015/wordml/symex" mc:Ignorable="w14 w15 w16se">
+<w:styles xmlns:mc="http://schemas.openxmlformats.org/markup-compatibility/2006" xmlns:r="http://schemas.openxmlformats.org/officeDocument/2006/relationships" xmlns:w="http://schemas.openxmlformats.org/wordprocessingml/2006/main" xmlns:w14="http://schemas.microsoft.com/office/word/2010/wordml" xmlns:w15="http://schemas.microsoft.com/office/word/2012/wordml" xmlns:w16cid="http://schemas.microsoft.com/office/word/2016/wordml/cid" xmlns:w16se="http://schemas.microsoft.com/office/word/2015/wordml/symex" mc:Ignorable="w14 w15 w16se w16cid">
   <w:docDefaults>
     <w:rPrDefault>
       <w:rPr>
@@ -682,7 +675,7 @@
     </w:rPrDefault>
     <w:pPrDefault/>
   </w:docDefaults>
-  <w:latentStyles w:defLockedState="0" w:defUIPriority="99" w:defSemiHidden="0" w:defUnhideWhenUsed="0" w:defQFormat="0" w:count="371">
+  <w:latentStyles w:defLockedState="0" w:defUIPriority="99" w:defSemiHidden="0" w:defUnhideWhenUsed="0" w:defQFormat="0" w:count="377">
     <w:lsdException w:name="Normal" w:uiPriority="0" w:qFormat="1"/>
     <w:lsdException w:name="heading 1" w:uiPriority="9" w:qFormat="1"/>
     <w:lsdException w:name="heading 2" w:semiHidden="1" w:uiPriority="9" w:unhideWhenUsed="1" w:qFormat="1"/>
@@ -830,11 +823,8 @@
     <w:lsdException w:name="Table 3D effects 3" w:semiHidden="1" w:unhideWhenUsed="1"/>
     <w:lsdException w:name="Table Contemporary" w:semiHidden="1" w:unhideWhenUsed="1"/>
     <w:lsdException w:name="Table Elegant" w:semiHidden="1" w:unhideWhenUsed="1"/>
-    <w:lsdException w:name="Table Professional" w:semiHidden="1" w:unhideWhenUsed="1"/>
     <w:lsdException w:name="Table Subtle 1" w:semiHidden="1" w:unhideWhenUsed="1"/>
     <w:lsdException w:name="Table Subtle 2" w:semiHidden="1" w:unhideWhenUsed="1"/>
-    <w:lsdException w:name="Table Web 1" w:semiHidden="1" w:unhideWhenUsed="1"/>
-    <w:lsdException w:name="Table Web 2" w:semiHidden="1" w:unhideWhenUsed="1"/>
     <w:lsdException w:name="Table Web 3" w:semiHidden="1" w:unhideWhenUsed="1"/>
     <w:lsdException w:name="Balloon Text" w:semiHidden="1" w:unhideWhenUsed="1"/>
     <w:lsdException w:name="Table Grid" w:uiPriority="39"/>
@@ -1054,6 +1044,12 @@
     <w:lsdException w:name="List Table 5 Dark Accent 6" w:uiPriority="50"/>
     <w:lsdException w:name="List Table 6 Colorful Accent 6" w:uiPriority="51"/>
     <w:lsdException w:name="List Table 7 Colorful Accent 6" w:uiPriority="52"/>
+    <w:lsdException w:name="Mention" w:semiHidden="1" w:unhideWhenUsed="1"/>
+    <w:lsdException w:name="Smart Hyperlink" w:semiHidden="1" w:unhideWhenUsed="1"/>
+    <w:lsdException w:name="Hashtag" w:semiHidden="1" w:unhideWhenUsed="1"/>
+    <w:lsdException w:name="Unresolved Mention" w:semiHidden="1" w:unhideWhenUsed="1"/>
+    <w:lsdException w:name="Smart Link" w:semiHidden="1" w:unhideWhenUsed="1"/>
+    <w:lsdException w:name="Smart Link Error" w:semiHidden="1" w:unhideWhenUsed="1"/>
   </w:latentStyles>
   <w:style w:type="paragraph" w:default="1" w:styleId="Normal">
     <w:name w:val="Normal"/>

</xml_diff>

<commit_message>
Attempt #2 at Pass Task 2.2
added row.colum thingy and better wireframe.
</commit_message>
<xml_diff>
--- a/Week 2/resources week2 2020/Question 2 - Answers.docx
+++ b/Week 2/resources week2 2020/Question 2 - Answers.docx
@@ -37,8 +37,13 @@
         <w:t xml:space="preserve">Name: </w:t>
       </w:r>
       <w:r>
-        <w:t>Jason Ang Chia Wuen</w:t>
-      </w:r>
+        <w:t xml:space="preserve">Jason Ang Chia </w:t>
+      </w:r>
+      <w:proofErr w:type="spellStart"/>
+      <w:r>
+        <w:t>Wuen</w:t>
+      </w:r>
+      <w:proofErr w:type="spellEnd"/>
     </w:p>
     <w:p>
       <w:pPr>
@@ -50,8 +55,6 @@
       <w:r>
         <w:t>100087252</w:t>
       </w:r>
-      <w:bookmarkStart w:id="0" w:name="_GoBack"/>
-      <w:bookmarkEnd w:id="0"/>
     </w:p>
     <w:p>
       <w:pPr>
@@ -105,6 +108,360 @@
         <w:ind w:firstLine="284"/>
         <w:jc w:val="both"/>
       </w:pPr>
+      <w:r>
+        <w:rPr>
+          <w:noProof/>
+        </w:rPr>
+        <mc:AlternateContent>
+          <mc:Choice Requires="wps">
+            <w:drawing>
+              <wp:anchor distT="45720" distB="45720" distL="114300" distR="114300" simplePos="0" relativeHeight="251665408" behindDoc="0" locked="0" layoutInCell="1" allowOverlap="1" wp14:anchorId="19A4561A" wp14:editId="70282A0E">
+                <wp:simplePos x="0" y="0"/>
+                <wp:positionH relativeFrom="column">
+                  <wp:posOffset>4333875</wp:posOffset>
+                </wp:positionH>
+                <wp:positionV relativeFrom="paragraph">
+                  <wp:posOffset>833755</wp:posOffset>
+                </wp:positionV>
+                <wp:extent cx="1371600" cy="904875"/>
+                <wp:effectExtent l="0" t="0" r="19050" b="28575"/>
+                <wp:wrapSquare wrapText="bothSides"/>
+                <wp:docPr id="3" name="Text Box 2"/>
+                <wp:cNvGraphicFramePr>
+                  <a:graphicFrameLocks xmlns:a="http://schemas.openxmlformats.org/drawingml/2006/main"/>
+                </wp:cNvGraphicFramePr>
+                <a:graphic xmlns:a="http://schemas.openxmlformats.org/drawingml/2006/main">
+                  <a:graphicData uri="http://schemas.microsoft.com/office/word/2010/wordprocessingShape">
+                    <wps:wsp>
+                      <wps:cNvSpPr txBox="1">
+                        <a:spLocks noChangeArrowheads="1"/>
+                      </wps:cNvSpPr>
+                      <wps:spPr bwMode="auto">
+                        <a:xfrm>
+                          <a:off x="0" y="0"/>
+                          <a:ext cx="1371600" cy="904875"/>
+                        </a:xfrm>
+                        <a:prstGeom prst="rect">
+                          <a:avLst/>
+                        </a:prstGeom>
+                        <a:solidFill>
+                          <a:srgbClr val="FFFFFF"/>
+                        </a:solidFill>
+                        <a:ln w="9525">
+                          <a:solidFill>
+                            <a:srgbClr val="000000"/>
+                          </a:solidFill>
+                          <a:miter lim="800000"/>
+                          <a:headEnd/>
+                          <a:tailEnd/>
+                        </a:ln>
+                      </wps:spPr>
+                      <wps:txbx>
+                        <w:txbxContent>
+                          <w:p>
+                            <w:pPr>
+                              <w:rPr>
+                                <w:lang w:val="en-MY"/>
+                              </w:rPr>
+                            </w:pPr>
+                            <w:r>
+                              <w:rPr>
+                                <w:lang w:val="en-MY"/>
+                              </w:rPr>
+                              <w:t>2.2</w:t>
+                            </w:r>
+                            <w:r>
+                              <w:rPr>
+                                <w:lang w:val="en-MY"/>
+                              </w:rPr>
+                              <w:t xml:space="preserve"> (Arithmetic Keypad)</w:t>
+                            </w:r>
+                          </w:p>
+                        </w:txbxContent>
+                      </wps:txbx>
+                      <wps:bodyPr rot="0" vert="horz" wrap="square" lIns="91440" tIns="45720" rIns="91440" bIns="45720" anchor="t" anchorCtr="0">
+                        <a:noAutofit/>
+                      </wps:bodyPr>
+                    </wps:wsp>
+                  </a:graphicData>
+                </a:graphic>
+                <wp14:sizeRelH relativeFrom="margin">
+                  <wp14:pctWidth>0</wp14:pctWidth>
+                </wp14:sizeRelH>
+                <wp14:sizeRelV relativeFrom="margin">
+                  <wp14:pctHeight>0</wp14:pctHeight>
+                </wp14:sizeRelV>
+              </wp:anchor>
+            </w:drawing>
+          </mc:Choice>
+          <mc:Fallback>
+            <w:pict>
+              <v:shapetype w14:anchorId="19A4561A" id="_x0000_t202" coordsize="21600,21600" o:spt="202" path="m,l,21600r21600,l21600,xe">
+                <v:stroke joinstyle="miter"/>
+                <v:path gradientshapeok="t" o:connecttype="rect"/>
+              </v:shapetype>
+              <v:shape id="Text Box 2" o:spid="_x0000_s1026" type="#_x0000_t202" style="position:absolute;left:0;text-align:left;margin-left:341.25pt;margin-top:65.65pt;width:108pt;height:71.25pt;z-index:251665408;visibility:visible;mso-wrap-style:square;mso-width-percent:0;mso-height-percent:0;mso-wrap-distance-left:9pt;mso-wrap-distance-top:3.6pt;mso-wrap-distance-right:9pt;mso-wrap-distance-bottom:3.6pt;mso-position-horizontal:absolute;mso-position-horizontal-relative:text;mso-position-vertical:absolute;mso-position-vertical-relative:text;mso-width-percent:0;mso-height-percent:0;mso-width-relative:margin;mso-height-relative:margin;v-text-anchor:top" o:gfxdata="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">
+                <v:textbox>
+                  <w:txbxContent>
+                    <w:p>
+                      <w:pPr>
+                        <w:rPr>
+                          <w:lang w:val="en-MY"/>
+                        </w:rPr>
+                      </w:pPr>
+                      <w:r>
+                        <w:rPr>
+                          <w:lang w:val="en-MY"/>
+                        </w:rPr>
+                        <w:t>2.2</w:t>
+                      </w:r>
+                      <w:r>
+                        <w:rPr>
+                          <w:lang w:val="en-MY"/>
+                        </w:rPr>
+                        <w:t xml:space="preserve"> (Arithmetic Keypad)</w:t>
+                      </w:r>
+                    </w:p>
+                  </w:txbxContent>
+                </v:textbox>
+                <w10:wrap type="square"/>
+              </v:shape>
+            </w:pict>
+          </mc:Fallback>
+        </mc:AlternateContent>
+      </w:r>
+      <w:r>
+        <w:rPr>
+          <w:noProof/>
+        </w:rPr>
+        <mc:AlternateContent>
+          <mc:Choice Requires="wps">
+            <w:drawing>
+              <wp:anchor distT="45720" distB="45720" distL="114300" distR="114300" simplePos="0" relativeHeight="251658240" behindDoc="0" locked="0" layoutInCell="1" allowOverlap="1" wp14:anchorId="1ED05D29" wp14:editId="5DF81CC1">
+                <wp:simplePos x="0" y="0"/>
+                <wp:positionH relativeFrom="column">
+                  <wp:posOffset>-9525</wp:posOffset>
+                </wp:positionH>
+                <wp:positionV relativeFrom="paragraph">
+                  <wp:posOffset>843280</wp:posOffset>
+                </wp:positionV>
+                <wp:extent cx="4019550" cy="1404620"/>
+                <wp:effectExtent l="0" t="0" r="19050" b="18415"/>
+                <wp:wrapSquare wrapText="bothSides"/>
+                <wp:docPr id="1" name="Text Box 2"/>
+                <wp:cNvGraphicFramePr>
+                  <a:graphicFrameLocks xmlns:a="http://schemas.openxmlformats.org/drawingml/2006/main"/>
+                </wp:cNvGraphicFramePr>
+                <a:graphic xmlns:a="http://schemas.openxmlformats.org/drawingml/2006/main">
+                  <a:graphicData uri="http://schemas.microsoft.com/office/word/2010/wordprocessingShape">
+                    <wps:wsp>
+                      <wps:cNvSpPr txBox="1">
+                        <a:spLocks noChangeArrowheads="1"/>
+                      </wps:cNvSpPr>
+                      <wps:spPr bwMode="auto">
+                        <a:xfrm>
+                          <a:off x="0" y="0"/>
+                          <a:ext cx="4019550" cy="1404620"/>
+                        </a:xfrm>
+                        <a:prstGeom prst="rect">
+                          <a:avLst/>
+                        </a:prstGeom>
+                        <a:solidFill>
+                          <a:srgbClr val="FFFFFF"/>
+                        </a:solidFill>
+                        <a:ln w="9525">
+                          <a:solidFill>
+                            <a:srgbClr val="000000"/>
+                          </a:solidFill>
+                          <a:miter lim="800000"/>
+                          <a:headEnd/>
+                          <a:tailEnd/>
+                        </a:ln>
+                      </wps:spPr>
+                      <wps:txbx>
+                        <w:txbxContent>
+                          <w:p>
+                            <w:r>
+                              <w:t>2</w:t>
+                            </w:r>
+                            <w:r>
+                              <w:t>.1</w:t>
+                            </w:r>
+                            <w:r>
+                              <w:t xml:space="preserve"> (Special Memory Function)</w:t>
+                            </w:r>
+                          </w:p>
+                        </w:txbxContent>
+                      </wps:txbx>
+                      <wps:bodyPr rot="0" vert="horz" wrap="square" lIns="91440" tIns="45720" rIns="91440" bIns="45720" anchor="t" anchorCtr="0">
+                        <a:spAutoFit/>
+                      </wps:bodyPr>
+                    </wps:wsp>
+                  </a:graphicData>
+                </a:graphic>
+                <wp14:sizeRelH relativeFrom="margin">
+                  <wp14:pctWidth>0</wp14:pctWidth>
+                </wp14:sizeRelH>
+                <wp14:sizeRelV relativeFrom="margin">
+                  <wp14:pctHeight>20000</wp14:pctHeight>
+                </wp14:sizeRelV>
+              </wp:anchor>
+            </w:drawing>
+          </mc:Choice>
+          <mc:Fallback>
+            <w:pict>
+              <v:shape w14:anchorId="1ED05D29" id="_x0000_s1027" type="#_x0000_t202" style="position:absolute;left:0;text-align:left;margin-left:-.75pt;margin-top:66.4pt;width:316.5pt;height:110.6pt;z-index:251658240;visibility:visible;mso-wrap-style:square;mso-width-percent:0;mso-height-percent:200;mso-wrap-distance-left:9pt;mso-wrap-distance-top:3.6pt;mso-wrap-distance-right:9pt;mso-wrap-distance-bottom:3.6pt;mso-position-horizontal:absolute;mso-position-horizontal-relative:text;mso-position-vertical:absolute;mso-position-vertical-relative:text;mso-width-percent:0;mso-height-percent:200;mso-width-relative:margin;mso-height-relative:margin;v-text-anchor:top" o:gfxdata="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">
+                <v:textbox style="mso-fit-shape-to-text:t">
+                  <w:txbxContent>
+                    <w:p>
+                      <w:r>
+                        <w:t>2</w:t>
+                      </w:r>
+                      <w:r>
+                        <w:t>.1</w:t>
+                      </w:r>
+                      <w:r>
+                        <w:t xml:space="preserve"> (Special Memory Function)</w:t>
+                      </w:r>
+                    </w:p>
+                  </w:txbxContent>
+                </v:textbox>
+                <w10:wrap type="square"/>
+              </v:shape>
+            </w:pict>
+          </mc:Fallback>
+        </mc:AlternateContent>
+      </w:r>
+      <w:r>
+        <w:rPr>
+          <w:noProof/>
+        </w:rPr>
+        <mc:AlternateContent>
+          <mc:Choice Requires="wps">
+            <w:drawing>
+              <wp:anchor distT="45720" distB="45720" distL="114300" distR="114300" simplePos="0" relativeHeight="251653120" behindDoc="0" locked="0" layoutInCell="1" allowOverlap="1" wp14:anchorId="3018A456" wp14:editId="20903D60">
+                <wp:simplePos x="0" y="0"/>
+                <wp:positionH relativeFrom="column">
+                  <wp:posOffset>0</wp:posOffset>
+                </wp:positionH>
+                <wp:positionV relativeFrom="paragraph">
+                  <wp:posOffset>300355</wp:posOffset>
+                </wp:positionV>
+                <wp:extent cx="5705475" cy="1404620"/>
+                <wp:effectExtent l="0" t="0" r="28575" b="18415"/>
+                <wp:wrapSquare wrapText="bothSides"/>
+                <wp:docPr id="217" name="Text Box 2"/>
+                <wp:cNvGraphicFramePr>
+                  <a:graphicFrameLocks xmlns:a="http://schemas.openxmlformats.org/drawingml/2006/main"/>
+                </wp:cNvGraphicFramePr>
+                <a:graphic xmlns:a="http://schemas.openxmlformats.org/drawingml/2006/main">
+                  <a:graphicData uri="http://schemas.microsoft.com/office/word/2010/wordprocessingShape">
+                    <wps:wsp>
+                      <wps:cNvSpPr txBox="1">
+                        <a:spLocks noChangeArrowheads="1"/>
+                      </wps:cNvSpPr>
+                      <wps:spPr bwMode="auto">
+                        <a:xfrm>
+                          <a:off x="0" y="0"/>
+                          <a:ext cx="5705475" cy="1404620"/>
+                        </a:xfrm>
+                        <a:prstGeom prst="rect">
+                          <a:avLst/>
+                        </a:prstGeom>
+                        <a:solidFill>
+                          <a:srgbClr val="FFFFFF"/>
+                        </a:solidFill>
+                        <a:ln w="9525">
+                          <a:solidFill>
+                            <a:srgbClr val="000000"/>
+                          </a:solidFill>
+                          <a:miter lim="800000"/>
+                          <a:headEnd/>
+                          <a:tailEnd/>
+                        </a:ln>
+                      </wps:spPr>
+                      <wps:txbx>
+                        <w:txbxContent>
+                          <w:p>
+                            <w:pPr>
+                              <w:rPr>
+                                <w:lang w:val="en-MY"/>
+                              </w:rPr>
+                            </w:pPr>
+                            <w:r>
+                              <w:rPr>
+                                <w:lang w:val="en-MY"/>
+                              </w:rPr>
+                              <w:t>1</w:t>
+                            </w:r>
+                            <w:r>
+                              <w:rPr>
+                                <w:lang w:val="en-MY"/>
+                              </w:rPr>
+                              <w:t>.1</w:t>
+                            </w:r>
+                            <w:r>
+                              <w:rPr>
+                                <w:lang w:val="en-MY"/>
+                              </w:rPr>
+                              <w:t xml:space="preserve"> (Display)</w:t>
+                            </w:r>
+                          </w:p>
+                        </w:txbxContent>
+                      </wps:txbx>
+                      <wps:bodyPr rot="0" vert="horz" wrap="square" lIns="91440" tIns="45720" rIns="91440" bIns="45720" anchor="t" anchorCtr="0">
+                        <a:spAutoFit/>
+                      </wps:bodyPr>
+                    </wps:wsp>
+                  </a:graphicData>
+                </a:graphic>
+                <wp14:sizeRelH relativeFrom="margin">
+                  <wp14:pctWidth>0</wp14:pctWidth>
+                </wp14:sizeRelH>
+                <wp14:sizeRelV relativeFrom="margin">
+                  <wp14:pctHeight>20000</wp14:pctHeight>
+                </wp14:sizeRelV>
+              </wp:anchor>
+            </w:drawing>
+          </mc:Choice>
+          <mc:Fallback>
+            <w:pict>
+              <v:shape w14:anchorId="3018A456" id="_x0000_s1028" type="#_x0000_t202" style="position:absolute;left:0;text-align:left;margin-left:0;margin-top:23.65pt;width:449.25pt;height:110.6pt;z-index:251653120;visibility:visible;mso-wrap-style:square;mso-width-percent:0;mso-height-percent:200;mso-wrap-distance-left:9pt;mso-wrap-distance-top:3.6pt;mso-wrap-distance-right:9pt;mso-wrap-distance-bottom:3.6pt;mso-position-horizontal:absolute;mso-position-horizontal-relative:text;mso-position-vertical:absolute;mso-position-vertical-relative:text;mso-width-percent:0;mso-height-percent:200;mso-width-relative:margin;mso-height-relative:margin;v-text-anchor:top" o:gfxdata="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">
+                <v:textbox style="mso-fit-shape-to-text:t">
+                  <w:txbxContent>
+                    <w:p>
+                      <w:pPr>
+                        <w:rPr>
+                          <w:lang w:val="en-MY"/>
+                        </w:rPr>
+                      </w:pPr>
+                      <w:r>
+                        <w:rPr>
+                          <w:lang w:val="en-MY"/>
+                        </w:rPr>
+                        <w:t>1</w:t>
+                      </w:r>
+                      <w:r>
+                        <w:rPr>
+                          <w:lang w:val="en-MY"/>
+                        </w:rPr>
+                        <w:t>.1</w:t>
+                      </w:r>
+                      <w:r>
+                        <w:rPr>
+                          <w:lang w:val="en-MY"/>
+                        </w:rPr>
+                        <w:t xml:space="preserve"> (Display)</w:t>
+                      </w:r>
+                    </w:p>
+                  </w:txbxContent>
+                </v:textbox>
+                <w10:wrap type="square"/>
+              </v:shape>
+            </w:pict>
+          </mc:Fallback>
+        </mc:AlternateContent>
+      </w:r>
     </w:p>
     <w:p>
       <w:pPr>
@@ -117,156 +474,150 @@
         <w:ind w:firstLine="284"/>
         <w:jc w:val="both"/>
       </w:pPr>
-    </w:p>
-    <w:p>
-      <w:pPr>
-        <w:ind w:firstLine="284"/>
-        <w:jc w:val="both"/>
-      </w:pPr>
-    </w:p>
-    <w:p>
-      <w:pPr>
-        <w:ind w:firstLine="284"/>
-        <w:jc w:val="both"/>
-      </w:pPr>
-    </w:p>
-    <w:p>
-      <w:pPr>
-        <w:ind w:firstLine="284"/>
-        <w:jc w:val="both"/>
-      </w:pPr>
-    </w:p>
-    <w:p>
-      <w:pPr>
-        <w:ind w:firstLine="284"/>
-        <w:jc w:val="both"/>
-      </w:pPr>
-    </w:p>
-    <w:p>
-      <w:pPr>
-        <w:ind w:firstLine="284"/>
-        <w:jc w:val="both"/>
-      </w:pPr>
-    </w:p>
-    <w:p>
-      <w:pPr>
-        <w:ind w:firstLine="284"/>
-        <w:jc w:val="both"/>
-      </w:pPr>
-    </w:p>
-    <w:p>
-      <w:pPr>
-        <w:ind w:firstLine="284"/>
-        <w:jc w:val="both"/>
-      </w:pPr>
-    </w:p>
-    <w:p>
-      <w:pPr>
-        <w:ind w:firstLine="284"/>
-        <w:jc w:val="both"/>
-      </w:pPr>
-    </w:p>
-    <w:p>
-      <w:pPr>
-        <w:ind w:firstLine="284"/>
-        <w:jc w:val="both"/>
-      </w:pPr>
-    </w:p>
-    <w:p>
-      <w:pPr>
-        <w:ind w:firstLine="284"/>
-        <w:jc w:val="both"/>
-      </w:pPr>
-    </w:p>
-    <w:p>
-      <w:pPr>
-        <w:ind w:firstLine="284"/>
-        <w:jc w:val="both"/>
-      </w:pPr>
-    </w:p>
-    <w:p>
-      <w:pPr>
-        <w:ind w:firstLine="284"/>
-        <w:jc w:val="both"/>
-      </w:pPr>
-    </w:p>
-    <w:p>
-      <w:pPr>
-        <w:ind w:firstLine="284"/>
-        <w:jc w:val="both"/>
-      </w:pPr>
-    </w:p>
-    <w:p>
-      <w:pPr>
-        <w:ind w:firstLine="284"/>
-        <w:jc w:val="both"/>
-      </w:pPr>
-    </w:p>
-    <w:p>
-      <w:pPr>
-        <w:ind w:firstLine="284"/>
-        <w:jc w:val="both"/>
-      </w:pPr>
-    </w:p>
-    <w:p>
-      <w:pPr>
-        <w:ind w:firstLine="284"/>
-        <w:jc w:val="both"/>
-      </w:pPr>
-    </w:p>
-    <w:p>
-      <w:pPr>
-        <w:ind w:firstLine="284"/>
-        <w:jc w:val="both"/>
-      </w:pPr>
-    </w:p>
-    <w:p>
-      <w:pPr>
-        <w:ind w:firstLine="284"/>
-        <w:jc w:val="both"/>
-      </w:pPr>
-    </w:p>
-    <w:p>
-      <w:pPr>
-        <w:ind w:firstLine="284"/>
-        <w:jc w:val="both"/>
-      </w:pPr>
-    </w:p>
-    <w:p>
-      <w:pPr>
-        <w:ind w:firstLine="284"/>
-        <w:jc w:val="both"/>
-      </w:pPr>
-    </w:p>
-    <w:p>
-      <w:pPr>
-        <w:ind w:firstLine="284"/>
-        <w:jc w:val="both"/>
-      </w:pPr>
-    </w:p>
-    <w:p>
-      <w:pPr>
-        <w:ind w:firstLine="284"/>
-        <w:jc w:val="both"/>
-      </w:pPr>
-    </w:p>
-    <w:p>
-      <w:pPr>
-        <w:ind w:firstLine="284"/>
-        <w:jc w:val="both"/>
-      </w:pPr>
-    </w:p>
-    <w:p>
-      <w:pPr>
-        <w:ind w:firstLine="284"/>
-        <w:jc w:val="both"/>
-      </w:pPr>
-    </w:p>
-    <w:p>
-      <w:pPr>
-        <w:ind w:firstLine="284"/>
-        <w:jc w:val="both"/>
-      </w:pPr>
+      <w:r>
+        <w:rPr>
+          <w:noProof/>
+        </w:rPr>
+        <mc:AlternateContent>
+          <mc:Choice Requires="wps">
+            <w:drawing>
+              <wp:anchor distT="45720" distB="45720" distL="114300" distR="114300" simplePos="0" relativeHeight="251661312" behindDoc="0" locked="0" layoutInCell="1" allowOverlap="1" wp14:anchorId="4BC947EE" wp14:editId="391CB2C4">
+                <wp:simplePos x="0" y="0"/>
+                <wp:positionH relativeFrom="column">
+                  <wp:posOffset>0</wp:posOffset>
+                </wp:positionH>
+                <wp:positionV relativeFrom="paragraph">
+                  <wp:posOffset>16510</wp:posOffset>
+                </wp:positionV>
+                <wp:extent cx="4019550" cy="1404620"/>
+                <wp:effectExtent l="0" t="0" r="19050" b="18415"/>
+                <wp:wrapSquare wrapText="bothSides"/>
+                <wp:docPr id="2" name="Text Box 2"/>
+                <wp:cNvGraphicFramePr>
+                  <a:graphicFrameLocks xmlns:a="http://schemas.openxmlformats.org/drawingml/2006/main"/>
+                </wp:cNvGraphicFramePr>
+                <a:graphic xmlns:a="http://schemas.openxmlformats.org/drawingml/2006/main">
+                  <a:graphicData uri="http://schemas.microsoft.com/office/word/2010/wordprocessingShape">
+                    <wps:wsp>
+                      <wps:cNvSpPr txBox="1">
+                        <a:spLocks noChangeArrowheads="1"/>
+                      </wps:cNvSpPr>
+                      <wps:spPr bwMode="auto">
+                        <a:xfrm>
+                          <a:off x="0" y="0"/>
+                          <a:ext cx="4019550" cy="1404620"/>
+                        </a:xfrm>
+                        <a:prstGeom prst="rect">
+                          <a:avLst/>
+                        </a:prstGeom>
+                        <a:solidFill>
+                          <a:srgbClr val="FFFFFF"/>
+                        </a:solidFill>
+                        <a:ln w="9525">
+                          <a:solidFill>
+                            <a:srgbClr val="000000"/>
+                          </a:solidFill>
+                          <a:miter lim="800000"/>
+                          <a:headEnd/>
+                          <a:tailEnd/>
+                        </a:ln>
+                      </wps:spPr>
+                      <wps:txbx>
+                        <w:txbxContent>
+                          <w:p>
+                            <w:pPr>
+                              <w:rPr>
+                                <w:lang w:val="en-MY"/>
+                              </w:rPr>
+                            </w:pPr>
+                            <w:r>
+                              <w:rPr>
+                                <w:lang w:val="en-MY"/>
+                              </w:rPr>
+                              <w:t>3</w:t>
+                            </w:r>
+                            <w:r>
+                              <w:rPr>
+                                <w:lang w:val="en-MY"/>
+                              </w:rPr>
+                              <w:t>.1</w:t>
+                            </w:r>
+                            <w:r>
+                              <w:rPr>
+                                <w:lang w:val="en-MY"/>
+                              </w:rPr>
+                              <w:t xml:space="preserve"> (</w:t>
+                            </w:r>
+                            <w:r>
+                              <w:rPr>
+                                <w:lang w:val="en-MY"/>
+                              </w:rPr>
+                              <w:t>Numeric Keypad)</w:t>
+                            </w:r>
+                          </w:p>
+                        </w:txbxContent>
+                      </wps:txbx>
+                      <wps:bodyPr rot="0" vert="horz" wrap="square" lIns="91440" tIns="45720" rIns="91440" bIns="45720" anchor="t" anchorCtr="0">
+                        <a:spAutoFit/>
+                      </wps:bodyPr>
+                    </wps:wsp>
+                  </a:graphicData>
+                </a:graphic>
+                <wp14:sizeRelH relativeFrom="margin">
+                  <wp14:pctWidth>0</wp14:pctWidth>
+                </wp14:sizeRelH>
+                <wp14:sizeRelV relativeFrom="margin">
+                  <wp14:pctHeight>20000</wp14:pctHeight>
+                </wp14:sizeRelV>
+              </wp:anchor>
+            </w:drawing>
+          </mc:Choice>
+          <mc:Fallback>
+            <w:pict>
+              <v:shape w14:anchorId="4BC947EE" id="_x0000_s1029" type="#_x0000_t202" style="position:absolute;left:0;text-align:left;margin-left:0;margin-top:1.3pt;width:316.5pt;height:110.6pt;z-index:251661312;visibility:visible;mso-wrap-style:square;mso-width-percent:0;mso-height-percent:200;mso-wrap-distance-left:9pt;mso-wrap-distance-top:3.6pt;mso-wrap-distance-right:9pt;mso-wrap-distance-bottom:3.6pt;mso-position-horizontal:absolute;mso-position-horizontal-relative:text;mso-position-vertical:absolute;mso-position-vertical-relative:text;mso-width-percent:0;mso-height-percent:200;mso-width-relative:margin;mso-height-relative:margin;v-text-anchor:top" o:gfxdata="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">
+                <v:textbox style="mso-fit-shape-to-text:t">
+                  <w:txbxContent>
+                    <w:p>
+                      <w:pPr>
+                        <w:rPr>
+                          <w:lang w:val="en-MY"/>
+                        </w:rPr>
+                      </w:pPr>
+                      <w:r>
+                        <w:rPr>
+                          <w:lang w:val="en-MY"/>
+                        </w:rPr>
+                        <w:t>3</w:t>
+                      </w:r>
+                      <w:r>
+                        <w:rPr>
+                          <w:lang w:val="en-MY"/>
+                        </w:rPr>
+                        <w:t>.1</w:t>
+                      </w:r>
+                      <w:r>
+                        <w:rPr>
+                          <w:lang w:val="en-MY"/>
+                        </w:rPr>
+                        <w:t xml:space="preserve"> (</w:t>
+                      </w:r>
+                      <w:r>
+                        <w:rPr>
+                          <w:lang w:val="en-MY"/>
+                        </w:rPr>
+                        <w:t>Numeric Keypad)</w:t>
+                      </w:r>
+                    </w:p>
+                  </w:txbxContent>
+                </v:textbox>
+                <w10:wrap type="square"/>
+              </v:shape>
+            </w:pict>
+          </mc:Fallback>
+        </mc:AlternateContent>
+      </w:r>
+      <w:bookmarkStart w:id="0" w:name="_GoBack"/>
+      <w:bookmarkEnd w:id="0"/>
     </w:p>
     <w:p>
       <w:pPr>
@@ -299,7 +650,10 @@
         <w:jc w:val="both"/>
       </w:pPr>
       <w:r>
-        <w:t>There are …</w:t>
+        <w:t xml:space="preserve">There are </w:t>
+      </w:r>
+      <w:r>
+        <w:t>3 rows</w:t>
       </w:r>
     </w:p>
     <w:p>
@@ -330,7 +684,15 @@
         <w:t xml:space="preserve">in your calculator </w:t>
       </w:r>
       <w:r>
-        <w:t>using the row.column numbering format.</w:t>
+        <w:t xml:space="preserve">using the </w:t>
+      </w:r>
+      <w:proofErr w:type="spellStart"/>
+      <w:r>
+        <w:t>row.column</w:t>
+      </w:r>
+      <w:proofErr w:type="spellEnd"/>
+      <w:r>
+        <w:t xml:space="preserve"> numbering format.</w:t>
       </w:r>
     </w:p>
     <w:p>
@@ -823,8 +1185,11 @@
     <w:lsdException w:name="Table 3D effects 3" w:semiHidden="1" w:unhideWhenUsed="1"/>
     <w:lsdException w:name="Table Contemporary" w:semiHidden="1" w:unhideWhenUsed="1"/>
     <w:lsdException w:name="Table Elegant" w:semiHidden="1" w:unhideWhenUsed="1"/>
+    <w:lsdException w:name="Table Professional" w:semiHidden="1" w:unhideWhenUsed="1"/>
     <w:lsdException w:name="Table Subtle 1" w:semiHidden="1" w:unhideWhenUsed="1"/>
     <w:lsdException w:name="Table Subtle 2" w:semiHidden="1" w:unhideWhenUsed="1"/>
+    <w:lsdException w:name="Table Web 1" w:semiHidden="1" w:unhideWhenUsed="1"/>
+    <w:lsdException w:name="Table Web 2" w:semiHidden="1" w:unhideWhenUsed="1"/>
     <w:lsdException w:name="Table Web 3" w:semiHidden="1" w:unhideWhenUsed="1"/>
     <w:lsdException w:name="Balloon Text" w:semiHidden="1" w:unhideWhenUsed="1"/>
     <w:lsdException w:name="Table Grid" w:uiPriority="39"/>

</xml_diff>